<commit_message>
Added objective statement to resume
</commit_message>
<xml_diff>
--- a/Rohit Mittapalli V2.docx
+++ b/Rohit Mittapalli V2.docx
@@ -9,14 +9,14 @@
         <w:rPr>
           <w:rFonts w:ascii="Times New Roman" w:hAnsi="Times New Roman" w:cs="Times New Roman"/>
           <w:b/>
-          <w:sz w:val="28"/>
-        </w:rPr>
-      </w:pPr>
-      <w:r>
-        <w:rPr>
-          <w:rFonts w:ascii="Times New Roman" w:hAnsi="Times New Roman" w:cs="Times New Roman"/>
-          <w:b/>
-          <w:sz w:val="28"/>
+          <w:sz w:val="32"/>
+        </w:rPr>
+      </w:pPr>
+      <w:r>
+        <w:rPr>
+          <w:rFonts w:ascii="Times New Roman" w:hAnsi="Times New Roman" w:cs="Times New Roman"/>
+          <w:b/>
+          <w:sz w:val="32"/>
         </w:rPr>
         <w:t>Rohit Mittapalli</w:t>
       </w:r>
@@ -120,9 +120,28 @@
         <w:jc w:val="center"/>
         <w:rPr>
           <w:rFonts w:ascii="Times New Roman" w:hAnsi="Times New Roman" w:cs="Times New Roman"/>
-          <w:sz w:val="8"/>
-        </w:rPr>
-      </w:pPr>
+          <w:sz w:val="6"/>
+        </w:rPr>
+      </w:pPr>
+    </w:p>
+    <w:p>
+      <w:pPr>
+        <w:pBdr>
+          <w:top w:val="single" w:sz="12" w:space="1" w:color="auto"/>
+          <w:bottom w:val="single" w:sz="12" w:space="1" w:color="auto"/>
+        </w:pBdr>
+        <w:spacing w:after="0" w:line="240" w:lineRule="auto"/>
+        <w:jc w:val="center"/>
+        <w:rPr>
+          <w:rFonts w:ascii="Times New Roman" w:hAnsi="Times New Roman" w:cs="Times New Roman"/>
+        </w:rPr>
+      </w:pPr>
+      <w:r>
+        <w:rPr>
+          <w:rFonts w:ascii="Times New Roman" w:hAnsi="Times New Roman" w:cs="Times New Roman"/>
+        </w:rPr>
+        <w:t>Undergraduate looking for summer internships in data analysis, machine learning, and full-stack development.</w:t>
+      </w:r>
     </w:p>
     <w:p>
       <w:pPr>
@@ -136,439 +155,8 @@
         <w:rPr>
           <w:rFonts w:ascii="Times New Roman" w:eastAsia="Times New Roman" w:hAnsi="Times New Roman" w:cs="Times New Roman"/>
           <w:b/>
-          <w:sz w:val="28"/>
-          <w:szCs w:val="28"/>
-        </w:rPr>
-      </w:pPr>
-      <w:r>
-        <w:rPr>
-          <w:rFonts w:ascii="Times New Roman" w:eastAsia="Times New Roman" w:hAnsi="Times New Roman" w:cs="Times New Roman"/>
-          <w:b/>
-          <w:sz w:val="26"/>
+          <w:sz w:val="6"/>
           <w:szCs w:val="26"/>
-        </w:rPr>
-        <w:t>Education</w:t>
-      </w:r>
-      <w:r>
-        <w:rPr>
-          <w:rFonts w:ascii="Times New Roman" w:eastAsia="Times New Roman" w:hAnsi="Times New Roman" w:cs="Times New Roman"/>
-          <w:b/>
-          <w:sz w:val="28"/>
-          <w:szCs w:val="28"/>
-        </w:rPr>
-        <w:tab/>
-      </w:r>
-    </w:p>
-    <w:p>
-      <w:pPr>
-        <w:spacing w:after="0" w:line="240" w:lineRule="auto"/>
-        <w:rPr>
-          <w:rFonts w:ascii="Times New Roman" w:eastAsia="Times New Roman" w:hAnsi="Times New Roman" w:cs="Times New Roman"/>
-          <w:b/>
-          <w:sz w:val="21"/>
-          <w:szCs w:val="21"/>
-        </w:rPr>
-      </w:pPr>
-      <w:r>
-        <w:rPr>
-          <w:rFonts w:ascii="Times New Roman" w:eastAsia="Times New Roman" w:hAnsi="Times New Roman" w:cs="Times New Roman"/>
-          <w:b/>
-          <w:sz w:val="21"/>
-          <w:szCs w:val="21"/>
-        </w:rPr>
-        <w:t>Georgia Institute of Technology</w:t>
-      </w:r>
-      <w:r>
-        <w:rPr>
-          <w:rFonts w:ascii="Times New Roman" w:eastAsia="Times New Roman" w:hAnsi="Times New Roman" w:cs="Times New Roman"/>
-          <w:b/>
-          <w:sz w:val="21"/>
-          <w:szCs w:val="21"/>
-        </w:rPr>
-        <w:t xml:space="preserve"> </w:t>
-      </w:r>
-      <w:r>
-        <w:rPr>
-          <w:rFonts w:ascii="Times New Roman" w:eastAsia="Times New Roman" w:hAnsi="Times New Roman" w:cs="Times New Roman"/>
-          <w:b/>
-          <w:sz w:val="21"/>
-          <w:szCs w:val="21"/>
-        </w:rPr>
-        <w:t xml:space="preserve">                                                                                                                 </w:t>
-      </w:r>
-      <w:r>
-        <w:rPr>
-          <w:rFonts w:ascii="Times New Roman" w:eastAsia="Times New Roman" w:hAnsi="Times New Roman" w:cs="Times New Roman"/>
-          <w:b/>
-          <w:sz w:val="21"/>
-          <w:szCs w:val="21"/>
-        </w:rPr>
-        <w:t xml:space="preserve">            </w:t>
-      </w:r>
-      <w:r>
-        <w:rPr>
-          <w:rFonts w:ascii="Times New Roman" w:eastAsia="Times New Roman" w:hAnsi="Times New Roman" w:cs="Times New Roman"/>
-          <w:b/>
-          <w:sz w:val="21"/>
-          <w:szCs w:val="21"/>
-        </w:rPr>
-        <w:t>Graduation: May 2021</w:t>
-      </w:r>
-    </w:p>
-    <w:p>
-      <w:pPr>
-        <w:spacing w:after="0" w:line="240" w:lineRule="auto"/>
-        <w:rPr>
-          <w:rFonts w:ascii="Times New Roman" w:hAnsi="Times New Roman" w:cs="Times New Roman"/>
-          <w:sz w:val="21"/>
-          <w:szCs w:val="21"/>
-        </w:rPr>
-      </w:pPr>
-      <w:r>
-        <w:rPr>
-          <w:rFonts w:ascii="Times New Roman" w:hAnsi="Times New Roman" w:cs="Times New Roman"/>
-          <w:sz w:val="21"/>
-          <w:szCs w:val="21"/>
-        </w:rPr>
-        <w:t xml:space="preserve">Bachelors in </w:t>
-      </w:r>
-      <w:r>
-        <w:rPr>
-          <w:rFonts w:ascii="Times New Roman" w:hAnsi="Times New Roman" w:cs="Times New Roman"/>
-          <w:sz w:val="21"/>
-          <w:szCs w:val="21"/>
-        </w:rPr>
-        <w:t>Computer Science</w:t>
-      </w:r>
-      <w:r>
-        <w:rPr>
-          <w:rFonts w:ascii="Times New Roman" w:hAnsi="Times New Roman" w:cs="Times New Roman"/>
-          <w:sz w:val="21"/>
-          <w:szCs w:val="21"/>
-        </w:rPr>
-        <w:t xml:space="preserve">                                                                                                                                            </w:t>
-      </w:r>
-      <w:r>
-        <w:rPr>
-          <w:rFonts w:ascii="Times New Roman" w:hAnsi="Times New Roman" w:cs="Times New Roman"/>
-          <w:sz w:val="21"/>
-          <w:szCs w:val="21"/>
-        </w:rPr>
-        <w:t xml:space="preserve">           </w:t>
-      </w:r>
-      <w:r>
-        <w:rPr>
-          <w:rFonts w:ascii="Times New Roman" w:hAnsi="Times New Roman" w:cs="Times New Roman"/>
-          <w:sz w:val="21"/>
-          <w:szCs w:val="21"/>
-        </w:rPr>
-        <w:t>GPA: 4.00</w:t>
-      </w:r>
-    </w:p>
-    <w:p>
-      <w:pPr>
-        <w:spacing w:after="0" w:line="240" w:lineRule="auto"/>
-        <w:rPr>
-          <w:rFonts w:ascii="Times New Roman" w:eastAsia="Times New Roman" w:hAnsi="Times New Roman" w:cs="Times New Roman"/>
-          <w:b/>
-          <w:sz w:val="21"/>
-          <w:szCs w:val="21"/>
-        </w:rPr>
-      </w:pPr>
-      <w:r>
-        <w:rPr>
-          <w:rFonts w:ascii="Times New Roman" w:eastAsia="Times New Roman" w:hAnsi="Times New Roman" w:cs="Times New Roman"/>
-          <w:b/>
-          <w:sz w:val="21"/>
-          <w:szCs w:val="21"/>
-        </w:rPr>
-        <w:t>Illinois Mathematics and Science Academy</w:t>
-      </w:r>
-      <w:r>
-        <w:rPr>
-          <w:rFonts w:ascii="Times New Roman" w:eastAsia="Times New Roman" w:hAnsi="Times New Roman" w:cs="Times New Roman"/>
-          <w:b/>
-          <w:sz w:val="21"/>
-          <w:szCs w:val="21"/>
-        </w:rPr>
-        <w:t xml:space="preserve"> </w:t>
-      </w:r>
-      <w:r>
-        <w:rPr>
-          <w:rFonts w:ascii="Times New Roman" w:eastAsia="Times New Roman" w:hAnsi="Times New Roman" w:cs="Times New Roman"/>
-          <w:b/>
-          <w:sz w:val="21"/>
-          <w:szCs w:val="21"/>
-        </w:rPr>
-        <w:t xml:space="preserve">                                                                                           </w:t>
-      </w:r>
-      <w:r>
-        <w:rPr>
-          <w:rFonts w:ascii="Times New Roman" w:eastAsia="Times New Roman" w:hAnsi="Times New Roman" w:cs="Times New Roman"/>
-          <w:b/>
-          <w:sz w:val="21"/>
-          <w:szCs w:val="21"/>
-        </w:rPr>
-        <w:t xml:space="preserve">           </w:t>
-      </w:r>
-      <w:r>
-        <w:rPr>
-          <w:rFonts w:ascii="Times New Roman" w:eastAsia="Times New Roman" w:hAnsi="Times New Roman" w:cs="Times New Roman"/>
-          <w:b/>
-          <w:sz w:val="21"/>
-          <w:szCs w:val="21"/>
-        </w:rPr>
-        <w:t xml:space="preserve">     Graduated: June 2017</w:t>
-      </w:r>
-    </w:p>
-    <w:p>
-      <w:pPr>
-        <w:spacing w:after="0" w:line="240" w:lineRule="auto"/>
-        <w:rPr>
-          <w:rFonts w:ascii="Times New Roman" w:hAnsi="Times New Roman" w:cs="Times New Roman"/>
-          <w:sz w:val="21"/>
-          <w:szCs w:val="21"/>
-        </w:rPr>
-      </w:pPr>
-      <w:r>
-        <w:rPr>
-          <w:rFonts w:ascii="Times New Roman" w:hAnsi="Times New Roman" w:cs="Times New Roman"/>
-          <w:sz w:val="21"/>
-          <w:szCs w:val="21"/>
-        </w:rPr>
-        <w:t xml:space="preserve">High School Diploma                                                                                                                                                                       </w:t>
-      </w:r>
-      <w:r>
-        <w:rPr>
-          <w:rFonts w:ascii="Times New Roman" w:hAnsi="Times New Roman" w:cs="Times New Roman"/>
-          <w:sz w:val="21"/>
-          <w:szCs w:val="21"/>
-        </w:rPr>
-        <w:t>GPA: 3.88</w:t>
-      </w:r>
-    </w:p>
-    <w:p>
-      <w:pPr>
-        <w:spacing w:after="0" w:line="240" w:lineRule="auto"/>
-        <w:jc w:val="left"/>
-        <w:rPr>
-          <w:rFonts w:ascii="Times New Roman" w:hAnsi="Times New Roman" w:cs="Times New Roman"/>
-          <w:sz w:val="21"/>
-          <w:szCs w:val="21"/>
-        </w:rPr>
-      </w:pPr>
-      <w:r>
-        <w:rPr>
-          <w:rFonts w:ascii="Times New Roman" w:hAnsi="Times New Roman" w:cs="Times New Roman"/>
-          <w:b/>
-          <w:sz w:val="21"/>
-          <w:szCs w:val="21"/>
-        </w:rPr>
-        <w:t>Courses:</w:t>
-      </w:r>
-      <w:r>
-        <w:rPr>
-          <w:rFonts w:ascii="Times New Roman" w:hAnsi="Times New Roman" w:cs="Times New Roman"/>
-          <w:sz w:val="21"/>
-          <w:szCs w:val="21"/>
-        </w:rPr>
-        <w:t xml:space="preserve"> Linear Algebra</w:t>
-      </w:r>
-      <w:r>
-        <w:rPr>
-          <w:rFonts w:ascii="Times New Roman" w:hAnsi="Times New Roman" w:cs="Times New Roman"/>
-          <w:sz w:val="21"/>
-          <w:szCs w:val="21"/>
-        </w:rPr>
-        <w:t xml:space="preserve">, Computational Science, Number Theory, Discrete Mathematics, </w:t>
-      </w:r>
-      <w:r>
-        <w:rPr>
-          <w:rFonts w:ascii="Times New Roman" w:hAnsi="Times New Roman" w:cs="Times New Roman"/>
-          <w:sz w:val="21"/>
-          <w:szCs w:val="21"/>
-        </w:rPr>
-        <w:t>Non-Euclidean</w:t>
-      </w:r>
-      <w:r>
-        <w:rPr>
-          <w:rFonts w:ascii="Times New Roman" w:hAnsi="Times New Roman" w:cs="Times New Roman"/>
-          <w:sz w:val="21"/>
-          <w:szCs w:val="21"/>
-        </w:rPr>
-        <w:t xml:space="preserve"> Geometries</w:t>
-      </w:r>
-    </w:p>
-    <w:p>
-      <w:pPr>
-        <w:spacing w:after="0" w:line="240" w:lineRule="auto"/>
-        <w:rPr>
-          <w:rFonts w:ascii="Times New Roman" w:hAnsi="Times New Roman" w:cs="Times New Roman"/>
-          <w:color w:val="000000"/>
-          <w:sz w:val="21"/>
-          <w:szCs w:val="21"/>
-          <w:shd w:val="clear" w:color="auto" w:fill="FFFFFF"/>
-        </w:rPr>
-      </w:pPr>
-      <w:r>
-        <w:rPr>
-          <w:rFonts w:ascii="Times New Roman" w:hAnsi="Times New Roman" w:cs="Times New Roman"/>
-          <w:b/>
-          <w:sz w:val="21"/>
-          <w:szCs w:val="21"/>
-        </w:rPr>
-        <w:t xml:space="preserve">Certifications: </w:t>
-      </w:r>
-      <w:r>
-        <w:rPr>
-          <w:rFonts w:ascii="Times New Roman" w:hAnsi="Times New Roman" w:cs="Times New Roman"/>
-          <w:sz w:val="21"/>
-          <w:szCs w:val="21"/>
-        </w:rPr>
-        <w:t>Udacity Data Science Analyst Nanodegree Program,</w:t>
-      </w:r>
-      <w:r>
-        <w:rPr>
-          <w:rFonts w:ascii="Times New Roman" w:hAnsi="Times New Roman" w:cs="Times New Roman"/>
-          <w:sz w:val="21"/>
-          <w:szCs w:val="21"/>
-        </w:rPr>
-        <w:t xml:space="preserve"> </w:t>
-      </w:r>
-      <w:r>
-        <w:rPr>
-          <w:rFonts w:ascii="Times New Roman" w:hAnsi="Times New Roman" w:cs="Times New Roman"/>
-          <w:color w:val="000000"/>
-          <w:sz w:val="21"/>
-          <w:szCs w:val="21"/>
-          <w:shd w:val="clear" w:color="auto" w:fill="FFFFFF"/>
-        </w:rPr>
-        <w:t>Udemy</w:t>
-      </w:r>
-      <w:r>
-        <w:rPr>
-          <w:rFonts w:ascii="Times New Roman" w:hAnsi="Times New Roman" w:cs="Times New Roman"/>
-          <w:color w:val="000000"/>
-          <w:sz w:val="21"/>
-          <w:szCs w:val="21"/>
-          <w:shd w:val="clear" w:color="auto" w:fill="FFFFFF"/>
-        </w:rPr>
-        <w:t xml:space="preserve"> </w:t>
-      </w:r>
-      <w:bookmarkStart w:id="0" w:name="_GoBack"/>
-      <w:bookmarkEnd w:id="0"/>
-      <w:r>
-        <w:rPr>
-          <w:rFonts w:ascii="Times New Roman" w:hAnsi="Times New Roman" w:cs="Times New Roman"/>
-          <w:color w:val="000000"/>
-          <w:sz w:val="21"/>
-          <w:szCs w:val="21"/>
-          <w:shd w:val="clear" w:color="auto" w:fill="FFFFFF"/>
-        </w:rPr>
-        <w:t>Apache Spark with Java</w:t>
-      </w:r>
-      <w:r>
-        <w:rPr>
-          <w:rFonts w:ascii="Times New Roman" w:hAnsi="Times New Roman" w:cs="Times New Roman"/>
-          <w:color w:val="000000"/>
-          <w:sz w:val="21"/>
-          <w:szCs w:val="21"/>
-          <w:shd w:val="clear" w:color="auto" w:fill="FFFFFF"/>
-        </w:rPr>
-        <w:t>,</w:t>
-      </w:r>
-      <w:r>
-        <w:rPr>
-          <w:rFonts w:ascii="Times New Roman" w:hAnsi="Times New Roman" w:cs="Times New Roman"/>
-          <w:sz w:val="21"/>
-          <w:szCs w:val="21"/>
-        </w:rPr>
-        <w:t xml:space="preserve"> Udacity Developing Android Apps, Udemy AWS Machine Learning with Python</w:t>
-      </w:r>
-      <w:r>
-        <w:rPr>
-          <w:rFonts w:ascii="Times New Roman" w:hAnsi="Times New Roman" w:cs="Times New Roman"/>
-          <w:sz w:val="21"/>
-          <w:szCs w:val="21"/>
-        </w:rPr>
-        <w:t>,</w:t>
-      </w:r>
-      <w:r>
-        <w:rPr>
-          <w:rFonts w:ascii="Times New Roman" w:hAnsi="Times New Roman" w:cs="Times New Roman"/>
-          <w:sz w:val="21"/>
-          <w:szCs w:val="21"/>
-        </w:rPr>
-        <w:t xml:space="preserve"> Udemy </w:t>
-      </w:r>
-      <w:r>
-        <w:rPr>
-          <w:rFonts w:ascii="Times New Roman" w:hAnsi="Times New Roman" w:cs="Times New Roman"/>
-          <w:color w:val="000000"/>
-          <w:sz w:val="21"/>
-          <w:szCs w:val="21"/>
-          <w:shd w:val="clear" w:color="auto" w:fill="FFFFFF"/>
-        </w:rPr>
-        <w:t xml:space="preserve">Deep Learning Prerequisites: The </w:t>
-      </w:r>
-      <w:proofErr w:type="spellStart"/>
-      <w:r>
-        <w:rPr>
-          <w:rFonts w:ascii="Times New Roman" w:hAnsi="Times New Roman" w:cs="Times New Roman"/>
-          <w:color w:val="000000"/>
-          <w:sz w:val="21"/>
-          <w:szCs w:val="21"/>
-          <w:shd w:val="clear" w:color="auto" w:fill="FFFFFF"/>
-        </w:rPr>
-        <w:t>Numpy</w:t>
-      </w:r>
-      <w:proofErr w:type="spellEnd"/>
-      <w:r>
-        <w:rPr>
-          <w:rFonts w:ascii="Times New Roman" w:hAnsi="Times New Roman" w:cs="Times New Roman"/>
-          <w:color w:val="000000"/>
-          <w:sz w:val="21"/>
-          <w:szCs w:val="21"/>
-          <w:shd w:val="clear" w:color="auto" w:fill="FFFFFF"/>
-        </w:rPr>
-        <w:t xml:space="preserve"> Stack in Python</w:t>
-      </w:r>
-    </w:p>
-    <w:p>
-      <w:pPr>
-        <w:spacing w:after="0" w:line="240" w:lineRule="auto"/>
-        <w:rPr>
-          <w:rFonts w:ascii="Times New Roman" w:hAnsi="Times New Roman" w:cs="Times New Roman"/>
-          <w:sz w:val="21"/>
-          <w:szCs w:val="21"/>
-        </w:rPr>
-      </w:pPr>
-      <w:r>
-        <w:rPr>
-          <w:rFonts w:ascii="Times New Roman" w:hAnsi="Times New Roman" w:cs="Times New Roman"/>
-          <w:b/>
-          <w:sz w:val="21"/>
-          <w:szCs w:val="21"/>
-        </w:rPr>
-        <w:t xml:space="preserve">Achievements: </w:t>
-      </w:r>
-      <w:r>
-        <w:rPr>
-          <w:rFonts w:ascii="Times New Roman" w:hAnsi="Times New Roman" w:cs="Times New Roman"/>
-          <w:sz w:val="21"/>
-          <w:szCs w:val="21"/>
-        </w:rPr>
-        <w:t>Vanderbilt Hackathon Awards, International Student Science Fair representative, Illinois Junior Academy of Science Gold and Navy Award, Meritorious in High School Mathematics Contest in Modeling, National Merit Finalist</w:t>
-      </w:r>
-    </w:p>
-    <w:p>
-      <w:pPr>
-        <w:spacing w:after="0" w:line="240" w:lineRule="auto"/>
-        <w:jc w:val="left"/>
-        <w:rPr>
-          <w:rFonts w:ascii="Times New Roman" w:hAnsi="Times New Roman" w:cs="Times New Roman"/>
-          <w:sz w:val="8"/>
-          <w:szCs w:val="21"/>
         </w:rPr>
       </w:pPr>
     </w:p>
@@ -595,7 +183,7 @@
           <w:sz w:val="26"/>
           <w:szCs w:val="26"/>
         </w:rPr>
-        <w:t>Skills</w:t>
+        <w:t>Education</w:t>
       </w:r>
       <w:r>
         <w:rPr>
@@ -610,6 +198,112 @@
     <w:p>
       <w:pPr>
         <w:spacing w:after="0" w:line="240" w:lineRule="auto"/>
+        <w:rPr>
+          <w:rFonts w:ascii="Times New Roman" w:eastAsia="Times New Roman" w:hAnsi="Times New Roman" w:cs="Times New Roman"/>
+          <w:b/>
+          <w:sz w:val="21"/>
+          <w:szCs w:val="21"/>
+        </w:rPr>
+      </w:pPr>
+      <w:r>
+        <w:rPr>
+          <w:rFonts w:ascii="Times New Roman" w:eastAsia="Times New Roman" w:hAnsi="Times New Roman" w:cs="Times New Roman"/>
+          <w:b/>
+          <w:sz w:val="21"/>
+          <w:szCs w:val="21"/>
+        </w:rPr>
+        <w:t>Georgia Institute of Technology</w:t>
+      </w:r>
+      <w:r>
+        <w:rPr>
+          <w:rFonts w:ascii="Times New Roman" w:eastAsia="Times New Roman" w:hAnsi="Times New Roman" w:cs="Times New Roman"/>
+          <w:b/>
+          <w:sz w:val="21"/>
+          <w:szCs w:val="21"/>
+        </w:rPr>
+        <w:t xml:space="preserve"> </w:t>
+      </w:r>
+      <w:r>
+        <w:rPr>
+          <w:rFonts w:ascii="Times New Roman" w:eastAsia="Times New Roman" w:hAnsi="Times New Roman" w:cs="Times New Roman"/>
+          <w:b/>
+          <w:sz w:val="21"/>
+          <w:szCs w:val="21"/>
+        </w:rPr>
+        <w:t xml:space="preserve">                                                                                                                 </w:t>
+      </w:r>
+      <w:r>
+        <w:rPr>
+          <w:rFonts w:ascii="Times New Roman" w:eastAsia="Times New Roman" w:hAnsi="Times New Roman" w:cs="Times New Roman"/>
+          <w:b/>
+          <w:sz w:val="21"/>
+          <w:szCs w:val="21"/>
+        </w:rPr>
+        <w:t xml:space="preserve">            </w:t>
+      </w:r>
+      <w:r>
+        <w:rPr>
+          <w:rFonts w:ascii="Times New Roman" w:eastAsia="Times New Roman" w:hAnsi="Times New Roman" w:cs="Times New Roman"/>
+          <w:b/>
+          <w:sz w:val="21"/>
+          <w:szCs w:val="21"/>
+        </w:rPr>
+        <w:t>Graduation: May 2021</w:t>
+      </w:r>
+    </w:p>
+    <w:p>
+      <w:pPr>
+        <w:spacing w:after="0" w:line="240" w:lineRule="auto"/>
+        <w:rPr>
+          <w:rFonts w:ascii="Times New Roman" w:hAnsi="Times New Roman" w:cs="Times New Roman"/>
+          <w:sz w:val="21"/>
+          <w:szCs w:val="21"/>
+        </w:rPr>
+      </w:pPr>
+      <w:r>
+        <w:rPr>
+          <w:rFonts w:ascii="Times New Roman" w:hAnsi="Times New Roman" w:cs="Times New Roman"/>
+          <w:sz w:val="21"/>
+          <w:szCs w:val="21"/>
+        </w:rPr>
+        <w:t xml:space="preserve">Bachelors in </w:t>
+      </w:r>
+      <w:r>
+        <w:rPr>
+          <w:rFonts w:ascii="Times New Roman" w:hAnsi="Times New Roman" w:cs="Times New Roman"/>
+          <w:sz w:val="21"/>
+          <w:szCs w:val="21"/>
+        </w:rPr>
+        <w:t>Computer Science</w:t>
+      </w:r>
+      <w:r>
+        <w:rPr>
+          <w:rFonts w:ascii="Times New Roman" w:hAnsi="Times New Roman" w:cs="Times New Roman"/>
+          <w:sz w:val="21"/>
+          <w:szCs w:val="21"/>
+        </w:rPr>
+        <w:t xml:space="preserve">                                                                                                                                            </w:t>
+      </w:r>
+      <w:r>
+        <w:rPr>
+          <w:rFonts w:ascii="Times New Roman" w:hAnsi="Times New Roman" w:cs="Times New Roman"/>
+          <w:sz w:val="21"/>
+          <w:szCs w:val="21"/>
+        </w:rPr>
+        <w:t xml:space="preserve">           </w:t>
+      </w:r>
+      <w:r>
+        <w:rPr>
+          <w:rFonts w:ascii="Times New Roman" w:hAnsi="Times New Roman" w:cs="Times New Roman"/>
+          <w:sz w:val="21"/>
+          <w:szCs w:val="21"/>
+        </w:rPr>
+        <w:t>GPA: 4.00</w:t>
+      </w:r>
+    </w:p>
+    <w:p>
+      <w:pPr>
+        <w:spacing w:after="0" w:line="240" w:lineRule="auto"/>
         <w:jc w:val="left"/>
         <w:rPr>
           <w:rFonts w:ascii="Times New Roman" w:hAnsi="Times New Roman" w:cs="Times New Roman"/>
@@ -624,6 +318,254 @@
           <w:sz w:val="21"/>
           <w:szCs w:val="21"/>
         </w:rPr>
+        <w:t>Courses:</w:t>
+      </w:r>
+      <w:r>
+        <w:rPr>
+          <w:rFonts w:ascii="Times New Roman" w:hAnsi="Times New Roman" w:cs="Times New Roman"/>
+          <w:sz w:val="21"/>
+          <w:szCs w:val="21"/>
+        </w:rPr>
+        <w:t xml:space="preserve"> Linear Algebra</w:t>
+      </w:r>
+      <w:r>
+        <w:rPr>
+          <w:rFonts w:ascii="Times New Roman" w:hAnsi="Times New Roman" w:cs="Times New Roman"/>
+          <w:sz w:val="21"/>
+          <w:szCs w:val="21"/>
+        </w:rPr>
+        <w:t xml:space="preserve">, Computational Science, Number Theory, Discrete Mathematics, </w:t>
+      </w:r>
+      <w:r>
+        <w:rPr>
+          <w:rFonts w:ascii="Times New Roman" w:hAnsi="Times New Roman" w:cs="Times New Roman"/>
+          <w:sz w:val="21"/>
+          <w:szCs w:val="21"/>
+        </w:rPr>
+        <w:t>Non-Euclidean</w:t>
+      </w:r>
+      <w:r>
+        <w:rPr>
+          <w:rFonts w:ascii="Times New Roman" w:hAnsi="Times New Roman" w:cs="Times New Roman"/>
+          <w:sz w:val="21"/>
+          <w:szCs w:val="21"/>
+        </w:rPr>
+        <w:t xml:space="preserve"> Geometries</w:t>
+      </w:r>
+    </w:p>
+    <w:p>
+      <w:pPr>
+        <w:spacing w:after="0" w:line="240" w:lineRule="auto"/>
+        <w:rPr>
+          <w:rFonts w:ascii="Times New Roman" w:hAnsi="Times New Roman" w:cs="Times New Roman"/>
+          <w:color w:val="000000"/>
+          <w:sz w:val="21"/>
+          <w:szCs w:val="21"/>
+          <w:shd w:val="clear" w:color="auto" w:fill="FFFFFF"/>
+        </w:rPr>
+      </w:pPr>
+      <w:r>
+        <w:rPr>
+          <w:rFonts w:ascii="Times New Roman" w:hAnsi="Times New Roman" w:cs="Times New Roman"/>
+          <w:b/>
+          <w:sz w:val="21"/>
+          <w:szCs w:val="21"/>
+        </w:rPr>
+        <w:t xml:space="preserve">Certifications: </w:t>
+      </w:r>
+      <w:r>
+        <w:rPr>
+          <w:rFonts w:ascii="Times New Roman" w:hAnsi="Times New Roman" w:cs="Times New Roman"/>
+          <w:sz w:val="21"/>
+          <w:szCs w:val="21"/>
+        </w:rPr>
+        <w:t>Udacity Data Science Analyst Nanodegree Program,</w:t>
+      </w:r>
+      <w:r>
+        <w:rPr>
+          <w:rFonts w:ascii="Times New Roman" w:hAnsi="Times New Roman" w:cs="Times New Roman"/>
+          <w:sz w:val="21"/>
+          <w:szCs w:val="21"/>
+        </w:rPr>
+        <w:t xml:space="preserve"> </w:t>
+      </w:r>
+      <w:r>
+        <w:rPr>
+          <w:rFonts w:ascii="Times New Roman" w:hAnsi="Times New Roman" w:cs="Times New Roman"/>
+          <w:color w:val="000000"/>
+          <w:sz w:val="21"/>
+          <w:szCs w:val="21"/>
+          <w:shd w:val="clear" w:color="auto" w:fill="FFFFFF"/>
+        </w:rPr>
+        <w:t>Udemy</w:t>
+      </w:r>
+      <w:r>
+        <w:rPr>
+          <w:rFonts w:ascii="Times New Roman" w:hAnsi="Times New Roman" w:cs="Times New Roman"/>
+          <w:color w:val="000000"/>
+          <w:sz w:val="21"/>
+          <w:szCs w:val="21"/>
+          <w:shd w:val="clear" w:color="auto" w:fill="FFFFFF"/>
+        </w:rPr>
+        <w:t xml:space="preserve"> </w:t>
+      </w:r>
+      <w:r>
+        <w:rPr>
+          <w:rFonts w:ascii="Times New Roman" w:hAnsi="Times New Roman" w:cs="Times New Roman"/>
+          <w:color w:val="000000"/>
+          <w:sz w:val="21"/>
+          <w:szCs w:val="21"/>
+          <w:shd w:val="clear" w:color="auto" w:fill="FFFFFF"/>
+        </w:rPr>
+        <w:t>Apache Spark with Java,</w:t>
+      </w:r>
+      <w:r>
+        <w:rPr>
+          <w:rFonts w:ascii="Times New Roman" w:hAnsi="Times New Roman" w:cs="Times New Roman"/>
+          <w:sz w:val="21"/>
+          <w:szCs w:val="21"/>
+        </w:rPr>
+        <w:t xml:space="preserve"> Udacity Developing Android Apps, Udemy AWS Machine Learning with Python</w:t>
+      </w:r>
+      <w:r>
+        <w:rPr>
+          <w:rFonts w:ascii="Times New Roman" w:hAnsi="Times New Roman" w:cs="Times New Roman"/>
+          <w:sz w:val="21"/>
+          <w:szCs w:val="21"/>
+        </w:rPr>
+        <w:t>,</w:t>
+      </w:r>
+      <w:r>
+        <w:rPr>
+          <w:rFonts w:ascii="Times New Roman" w:hAnsi="Times New Roman" w:cs="Times New Roman"/>
+          <w:sz w:val="21"/>
+          <w:szCs w:val="21"/>
+        </w:rPr>
+        <w:t xml:space="preserve"> Udemy </w:t>
+      </w:r>
+      <w:r>
+        <w:rPr>
+          <w:rFonts w:ascii="Times New Roman" w:hAnsi="Times New Roman" w:cs="Times New Roman"/>
+          <w:color w:val="000000"/>
+          <w:sz w:val="21"/>
+          <w:szCs w:val="21"/>
+          <w:shd w:val="clear" w:color="auto" w:fill="FFFFFF"/>
+        </w:rPr>
+        <w:t xml:space="preserve">Deep Learning Prerequisites: The </w:t>
+      </w:r>
+      <w:proofErr w:type="spellStart"/>
+      <w:r>
+        <w:rPr>
+          <w:rFonts w:ascii="Times New Roman" w:hAnsi="Times New Roman" w:cs="Times New Roman"/>
+          <w:color w:val="000000"/>
+          <w:sz w:val="21"/>
+          <w:szCs w:val="21"/>
+          <w:shd w:val="clear" w:color="auto" w:fill="FFFFFF"/>
+        </w:rPr>
+        <w:t>Numpy</w:t>
+      </w:r>
+      <w:proofErr w:type="spellEnd"/>
+      <w:r>
+        <w:rPr>
+          <w:rFonts w:ascii="Times New Roman" w:hAnsi="Times New Roman" w:cs="Times New Roman"/>
+          <w:color w:val="000000"/>
+          <w:sz w:val="21"/>
+          <w:szCs w:val="21"/>
+          <w:shd w:val="clear" w:color="auto" w:fill="FFFFFF"/>
+        </w:rPr>
+        <w:t xml:space="preserve"> Stack in Python</w:t>
+      </w:r>
+    </w:p>
+    <w:p>
+      <w:pPr>
+        <w:spacing w:after="0" w:line="240" w:lineRule="auto"/>
+        <w:rPr>
+          <w:rFonts w:ascii="Times New Roman" w:hAnsi="Times New Roman" w:cs="Times New Roman"/>
+          <w:sz w:val="21"/>
+          <w:szCs w:val="21"/>
+        </w:rPr>
+      </w:pPr>
+      <w:r>
+        <w:rPr>
+          <w:rFonts w:ascii="Times New Roman" w:hAnsi="Times New Roman" w:cs="Times New Roman"/>
+          <w:b/>
+          <w:sz w:val="21"/>
+          <w:szCs w:val="21"/>
+        </w:rPr>
+        <w:t xml:space="preserve">Achievements: </w:t>
+      </w:r>
+      <w:r>
+        <w:rPr>
+          <w:rFonts w:ascii="Times New Roman" w:hAnsi="Times New Roman" w:cs="Times New Roman"/>
+          <w:sz w:val="21"/>
+          <w:szCs w:val="21"/>
+        </w:rPr>
+        <w:t>Vanderbilt Hackathon Awards, International Student Science Fair representative, Illinois Junior Academy of Science Gold and Navy Award, Meritorious in High School Mathematics Contest in Modeling, National Merit Finalist</w:t>
+      </w:r>
+    </w:p>
+    <w:p>
+      <w:pPr>
+        <w:spacing w:after="0" w:line="240" w:lineRule="auto"/>
+        <w:jc w:val="left"/>
+        <w:rPr>
+          <w:rFonts w:ascii="Times New Roman" w:hAnsi="Times New Roman" w:cs="Times New Roman"/>
+          <w:sz w:val="6"/>
+          <w:szCs w:val="21"/>
+        </w:rPr>
+      </w:pPr>
+    </w:p>
+    <w:p>
+      <w:pPr>
+        <w:pBdr>
+          <w:bottom w:val="single" w:sz="6" w:space="0" w:color="auto"/>
+        </w:pBdr>
+        <w:tabs>
+          <w:tab w:val="right" w:pos="9360"/>
+        </w:tabs>
+        <w:spacing w:after="0" w:line="240" w:lineRule="auto"/>
+        <w:rPr>
+          <w:rFonts w:ascii="Times New Roman" w:eastAsia="Times New Roman" w:hAnsi="Times New Roman" w:cs="Times New Roman"/>
+          <w:b/>
+          <w:sz w:val="28"/>
+          <w:szCs w:val="28"/>
+        </w:rPr>
+      </w:pPr>
+      <w:r>
+        <w:rPr>
+          <w:rFonts w:ascii="Times New Roman" w:eastAsia="Times New Roman" w:hAnsi="Times New Roman" w:cs="Times New Roman"/>
+          <w:b/>
+          <w:sz w:val="26"/>
+          <w:szCs w:val="26"/>
+        </w:rPr>
+        <w:t>Skills</w:t>
+      </w:r>
+      <w:r>
+        <w:rPr>
+          <w:rFonts w:ascii="Times New Roman" w:eastAsia="Times New Roman" w:hAnsi="Times New Roman" w:cs="Times New Roman"/>
+          <w:b/>
+          <w:sz w:val="28"/>
+          <w:szCs w:val="28"/>
+        </w:rPr>
+        <w:tab/>
+      </w:r>
+    </w:p>
+    <w:p>
+      <w:pPr>
+        <w:spacing w:after="0" w:line="240" w:lineRule="auto"/>
+        <w:jc w:val="left"/>
+        <w:rPr>
+          <w:rFonts w:ascii="Times New Roman" w:hAnsi="Times New Roman" w:cs="Times New Roman"/>
+          <w:sz w:val="21"/>
+          <w:szCs w:val="21"/>
+        </w:rPr>
+      </w:pPr>
+      <w:r>
+        <w:rPr>
+          <w:rFonts w:ascii="Times New Roman" w:hAnsi="Times New Roman" w:cs="Times New Roman"/>
+          <w:b/>
+          <w:sz w:val="21"/>
+          <w:szCs w:val="21"/>
+        </w:rPr>
         <w:t xml:space="preserve">Languages: </w:t>
       </w:r>
       <w:r>
@@ -679,6 +621,46 @@
         </w:rPr>
         <w:t xml:space="preserve"> </w:t>
       </w:r>
+      <w:r>
+        <w:rPr>
+          <w:rFonts w:ascii="Times New Roman" w:hAnsi="Times New Roman" w:cs="Times New Roman"/>
+          <w:sz w:val="21"/>
+          <w:szCs w:val="21"/>
+        </w:rPr>
+        <w:t xml:space="preserve">TensorFlow, </w:t>
+      </w:r>
+      <w:r>
+        <w:rPr>
+          <w:rFonts w:ascii="Times New Roman" w:hAnsi="Times New Roman" w:cs="Times New Roman"/>
+          <w:sz w:val="21"/>
+          <w:szCs w:val="21"/>
+        </w:rPr>
+        <w:t>GIT</w:t>
+      </w:r>
+      <w:r>
+        <w:rPr>
+          <w:rFonts w:ascii="Times New Roman" w:hAnsi="Times New Roman" w:cs="Times New Roman"/>
+          <w:sz w:val="21"/>
+          <w:szCs w:val="21"/>
+        </w:rPr>
+        <w:t xml:space="preserve">, </w:t>
+      </w:r>
+      <w:r>
+        <w:rPr>
+          <w:rFonts w:ascii="Times New Roman" w:hAnsi="Times New Roman" w:cs="Times New Roman"/>
+          <w:sz w:val="21"/>
+          <w:szCs w:val="21"/>
+        </w:rPr>
+        <w:t>AWS</w:t>
+      </w:r>
+      <w:r>
+        <w:rPr>
+          <w:rFonts w:ascii="Times New Roman" w:hAnsi="Times New Roman" w:cs="Times New Roman"/>
+          <w:sz w:val="21"/>
+          <w:szCs w:val="21"/>
+        </w:rPr>
+        <w:t xml:space="preserve"> ML Studio, Tableau, </w:t>
+      </w:r>
       <w:proofErr w:type="spellStart"/>
       <w:r>
         <w:rPr>
@@ -686,7 +668,7 @@
           <w:sz w:val="21"/>
           <w:szCs w:val="21"/>
         </w:rPr>
-        <w:t>TensorFlow</w:t>
+        <w:t>LaTeX</w:t>
       </w:r>
       <w:proofErr w:type="spellEnd"/>
       <w:r>
@@ -703,7 +685,69 @@
           <w:sz w:val="21"/>
           <w:szCs w:val="21"/>
         </w:rPr>
-        <w:t>GIT</w:t>
+        <w:t xml:space="preserve">Maven, </w:t>
+      </w:r>
+      <w:proofErr w:type="spellStart"/>
+      <w:r>
+        <w:rPr>
+          <w:rFonts w:ascii="Times New Roman" w:hAnsi="Times New Roman" w:cs="Times New Roman"/>
+          <w:sz w:val="21"/>
+          <w:szCs w:val="21"/>
+        </w:rPr>
+        <w:t>Jupyter</w:t>
+      </w:r>
+      <w:proofErr w:type="spellEnd"/>
+      <w:r>
+        <w:rPr>
+          <w:rFonts w:ascii="Times New Roman" w:hAnsi="Times New Roman" w:cs="Times New Roman"/>
+          <w:sz w:val="21"/>
+          <w:szCs w:val="21"/>
+        </w:rPr>
+        <w:t xml:space="preserve"> Notebooks</w:t>
+      </w:r>
+      <w:r>
+        <w:rPr>
+          <w:rFonts w:ascii="Times New Roman" w:hAnsi="Times New Roman" w:cs="Times New Roman"/>
+          <w:sz w:val="21"/>
+          <w:szCs w:val="21"/>
+        </w:rPr>
+        <w:t>, Bootstrap</w:t>
+      </w:r>
+    </w:p>
+    <w:p>
+      <w:pPr>
+        <w:spacing w:after="0" w:line="240" w:lineRule="auto"/>
+        <w:jc w:val="left"/>
+        <w:rPr>
+          <w:rFonts w:ascii="Times New Roman" w:hAnsi="Times New Roman" w:cs="Times New Roman"/>
+          <w:sz w:val="21"/>
+          <w:szCs w:val="21"/>
+        </w:rPr>
+      </w:pPr>
+      <w:r>
+        <w:rPr>
+          <w:rFonts w:ascii="Times New Roman" w:hAnsi="Times New Roman" w:cs="Times New Roman"/>
+          <w:b/>
+          <w:sz w:val="21"/>
+          <w:szCs w:val="21"/>
+        </w:rPr>
+        <w:t>Mechanical Skills:</w:t>
+      </w:r>
+      <w:r>
+        <w:rPr>
+          <w:rFonts w:ascii="Times New Roman" w:hAnsi="Times New Roman" w:cs="Times New Roman"/>
+          <w:sz w:val="21"/>
+          <w:szCs w:val="21"/>
+        </w:rPr>
+        <w:t xml:space="preserve"> </w:t>
+      </w:r>
+      <w:r>
+        <w:rPr>
+          <w:rFonts w:ascii="Times New Roman" w:hAnsi="Times New Roman" w:cs="Times New Roman"/>
+          <w:sz w:val="21"/>
+          <w:szCs w:val="21"/>
+        </w:rPr>
+        <w:t>Autodesk Inventor</w:t>
       </w:r>
       <w:r>
         <w:rPr>
@@ -719,67 +763,7 @@
           <w:sz w:val="21"/>
           <w:szCs w:val="21"/>
         </w:rPr>
-        <w:t>AWS</w:t>
-      </w:r>
-      <w:r>
-        <w:rPr>
-          <w:rFonts w:ascii="Times New Roman" w:hAnsi="Times New Roman" w:cs="Times New Roman"/>
-          <w:sz w:val="21"/>
-          <w:szCs w:val="21"/>
-        </w:rPr>
-        <w:t xml:space="preserve"> ML Studio, Tableau, </w:t>
-      </w:r>
-      <w:proofErr w:type="spellStart"/>
-      <w:r>
-        <w:rPr>
-          <w:rFonts w:ascii="Times New Roman" w:hAnsi="Times New Roman" w:cs="Times New Roman"/>
-          <w:sz w:val="21"/>
-          <w:szCs w:val="21"/>
-        </w:rPr>
-        <w:t>LaTeX</w:t>
-      </w:r>
-      <w:proofErr w:type="spellEnd"/>
-      <w:r>
-        <w:rPr>
-          <w:rFonts w:ascii="Times New Roman" w:hAnsi="Times New Roman" w:cs="Times New Roman"/>
-          <w:sz w:val="21"/>
-          <w:szCs w:val="21"/>
-        </w:rPr>
-        <w:t xml:space="preserve">, </w:t>
-      </w:r>
-      <w:r>
-        <w:rPr>
-          <w:rFonts w:ascii="Times New Roman" w:hAnsi="Times New Roman" w:cs="Times New Roman"/>
-          <w:sz w:val="21"/>
-          <w:szCs w:val="21"/>
-        </w:rPr>
-        <w:t xml:space="preserve">Maven, </w:t>
-      </w:r>
-      <w:proofErr w:type="spellStart"/>
-      <w:r>
-        <w:rPr>
-          <w:rFonts w:ascii="Times New Roman" w:hAnsi="Times New Roman" w:cs="Times New Roman"/>
-          <w:sz w:val="21"/>
-          <w:szCs w:val="21"/>
-        </w:rPr>
-        <w:t>Jupyter</w:t>
-      </w:r>
-      <w:proofErr w:type="spellEnd"/>
-      <w:r>
-        <w:rPr>
-          <w:rFonts w:ascii="Times New Roman" w:hAnsi="Times New Roman" w:cs="Times New Roman"/>
-          <w:sz w:val="21"/>
-          <w:szCs w:val="21"/>
-        </w:rPr>
-        <w:t xml:space="preserve"> Notebooks</w:t>
-      </w:r>
-      <w:r>
-        <w:rPr>
-          <w:rFonts w:ascii="Times New Roman" w:hAnsi="Times New Roman" w:cs="Times New Roman"/>
-          <w:sz w:val="21"/>
-          <w:szCs w:val="21"/>
-        </w:rPr>
-        <w:t>, Bootstrap</w:t>
+        <w:t>CNCs, Lathe/Mills, Plasma Cutter, 3D printing</w:t>
       </w:r>
     </w:p>
     <w:p>
@@ -788,59 +772,7 @@
         <w:jc w:val="left"/>
         <w:rPr>
           <w:rFonts w:ascii="Times New Roman" w:hAnsi="Times New Roman" w:cs="Times New Roman"/>
-          <w:sz w:val="21"/>
-          <w:szCs w:val="21"/>
-        </w:rPr>
-      </w:pPr>
-      <w:r>
-        <w:rPr>
-          <w:rFonts w:ascii="Times New Roman" w:hAnsi="Times New Roman" w:cs="Times New Roman"/>
-          <w:b/>
-          <w:sz w:val="21"/>
-          <w:szCs w:val="21"/>
-        </w:rPr>
-        <w:t>Mechanical Skills:</w:t>
-      </w:r>
-      <w:r>
-        <w:rPr>
-          <w:rFonts w:ascii="Times New Roman" w:hAnsi="Times New Roman" w:cs="Times New Roman"/>
-          <w:sz w:val="21"/>
-          <w:szCs w:val="21"/>
-        </w:rPr>
-        <w:t xml:space="preserve"> </w:t>
-      </w:r>
-      <w:r>
-        <w:rPr>
-          <w:rFonts w:ascii="Times New Roman" w:hAnsi="Times New Roman" w:cs="Times New Roman"/>
-          <w:sz w:val="21"/>
-          <w:szCs w:val="21"/>
-        </w:rPr>
-        <w:t>Autodesk Inventor</w:t>
-      </w:r>
-      <w:r>
-        <w:rPr>
-          <w:rFonts w:ascii="Times New Roman" w:hAnsi="Times New Roman" w:cs="Times New Roman"/>
-          <w:sz w:val="21"/>
-          <w:szCs w:val="21"/>
-        </w:rPr>
-        <w:t xml:space="preserve">, </w:t>
-      </w:r>
-      <w:r>
-        <w:rPr>
-          <w:rFonts w:ascii="Times New Roman" w:hAnsi="Times New Roman" w:cs="Times New Roman"/>
-          <w:sz w:val="21"/>
-          <w:szCs w:val="21"/>
-        </w:rPr>
-        <w:t>CNCs, Lathe/Mills, Plasma Cutter, 3D printing</w:t>
-      </w:r>
-    </w:p>
-    <w:p>
-      <w:pPr>
-        <w:spacing w:after="0" w:line="240" w:lineRule="auto"/>
-        <w:jc w:val="left"/>
-        <w:rPr>
-          <w:rFonts w:ascii="Times New Roman" w:hAnsi="Times New Roman" w:cs="Times New Roman"/>
-          <w:sz w:val="8"/>
+          <w:sz w:val="6"/>
           <w:szCs w:val="21"/>
         </w:rPr>
       </w:pPr>
@@ -1913,7 +1845,7 @@
         <w:rPr>
           <w:rFonts w:ascii="Times New Roman" w:eastAsia="Times New Roman" w:hAnsi="Times New Roman" w:cs="Times New Roman"/>
           <w:b/>
-          <w:sz w:val="8"/>
+          <w:sz w:val="6"/>
           <w:szCs w:val="28"/>
         </w:rPr>
       </w:pPr>
@@ -2697,7 +2629,7 @@
         <w:rPr>
           <w:rFonts w:ascii="Times New Roman" w:eastAsia="Times New Roman" w:hAnsi="Times New Roman" w:cs="Times New Roman"/>
           <w:b/>
-          <w:sz w:val="8"/>
+          <w:sz w:val="6"/>
           <w:szCs w:val="26"/>
         </w:rPr>
       </w:pPr>
@@ -3251,6 +3183,8 @@
         </w:rPr>
         <w:t xml:space="preserve"> algorithms to real datasets beginning with sample Titanic data</w:t>
       </w:r>
+      <w:bookmarkStart w:id="0" w:name="_GoBack"/>
+      <w:bookmarkEnd w:id="0"/>
     </w:p>
     <w:sectPr>
       <w:pgSz w:w="12240" w:h="15840"/>
@@ -5081,7 +5015,7 @@
 </file>
 
 <file path=customXml/itemProps1.xml><?xml version="1.0" encoding="utf-8"?>
-<ds:datastoreItem xmlns:ds="http://schemas.openxmlformats.org/officeDocument/2006/customXml" ds:itemID="{94984F2C-50A2-4D4B-84C0-57C8D1FC3E08}">
+<ds:datastoreItem xmlns:ds="http://schemas.openxmlformats.org/officeDocument/2006/customXml" ds:itemID="{C6F940D5-D096-4DEF-919E-51C8590CB6F9}">
   <ds:schemaRefs>
     <ds:schemaRef ds:uri="http://schemas.openxmlformats.org/officeDocument/2006/bibliography"/>
   </ds:schemaRefs>

</xml_diff>